<commit_message>
Implementacion y validacion de la cerradura
</commit_message>
<xml_diff>
--- a/INFORME DESAFIO1.docx
+++ b/INFORME DESAFIO1.docx
@@ -772,31 +772,7 @@
           <w:lang w:eastAsia="es-CO"/>
           <w14:ligatures w14:val="none"/>
         </w:rPr>
-        <w:t>JUAN ESTEBAN LOPEZ CASTRILLON (</w:t>
-      </w:r>
-      <w:r>
-        <w:rPr>
-          <w:rFonts w:ascii="Times New Roman" w:eastAsia="Times New Roman" w:hAnsi="Times New Roman" w:cs="Times New Roman"/>
-          <w:b/>
-          <w:bCs/>
-          <w:color w:val="000000"/>
-          <w:kern w:val="0"/>
-          <w:lang w:eastAsia="es-CO"/>
-          <w14:ligatures w14:val="none"/>
-        </w:rPr>
-        <w:t>1127941113</w:t>
-      </w:r>
-      <w:r>
-        <w:rPr>
-          <w:rFonts w:ascii="Times New Roman" w:eastAsia="Times New Roman" w:hAnsi="Times New Roman" w:cs="Times New Roman"/>
-          <w:b/>
-          <w:bCs/>
-          <w:color w:val="000000"/>
-          <w:kern w:val="0"/>
-          <w:lang w:eastAsia="es-CO"/>
-          <w14:ligatures w14:val="none"/>
-        </w:rPr>
-        <w:t>)</w:t>
+        <w:t>JUAN ESTEBAN LOPEZ CASTRILLON (1127941113)</w:t>
       </w:r>
     </w:p>
     <w:p>
@@ -1058,19 +1034,7 @@
         <w:rPr>
           <w:rFonts w:ascii="Times New Roman" w:hAnsi="Times New Roman" w:cs="Times New Roman"/>
         </w:rPr>
-        <w:t xml:space="preserve">La cerradura X se compone de varias estructuras M alineadas, utilizando la celda central como referencia. No hay restricciones en cuanto a la cantidad de estructuras M que se pueden alinear ni en cuanto a sus tamaños, lo que permite una flexibilidad en el diseño de las cerraduras. Por ejemplo, una cerradura </w:t>
-      </w:r>
-      <w:r>
-        <w:rPr>
-          <w:rFonts w:ascii="Times New Roman" w:hAnsi="Times New Roman" w:cs="Times New Roman"/>
-        </w:rPr>
-        <w:t>X (</w:t>
-      </w:r>
-      <w:r>
-        <w:rPr>
-          <w:rFonts w:ascii="Times New Roman" w:hAnsi="Times New Roman" w:cs="Times New Roman"/>
-        </w:rPr>
-        <w:t>5, 7, 5, 9) podría estar compuesta por cuatro estructuras de tamaños 5x5, 7x7, 5x5 y 9x9 respectivamente.</w:t>
+        <w:t>La cerradura X se compone de varias estructuras M alineadas, utilizando la celda central como referencia. No hay restricciones en cuanto a la cantidad de estructuras M que se pueden alinear ni en cuanto a sus tamaños, lo que permite una flexibilidad en el diseño de las cerraduras. Por ejemplo, una cerradura X (5, 7, 5, 9) podría estar compuesta por cuatro estructuras de tamaños 5x5, 7x7, 5x5 y 9x9 respectivamente.</w:t>
       </w:r>
     </w:p>
     <w:p>
@@ -1103,19 +1067,7 @@
         <w:rPr>
           <w:rFonts w:ascii="Times New Roman" w:hAnsi="Times New Roman" w:cs="Times New Roman"/>
         </w:rPr>
-        <w:t xml:space="preserve">Para abrir una cerradura X, se debe validar la rotación de las estructuras M alineadas mediante una regla K específica. Esta regla K consiste en un conjunto de condiciones que deben cumplirse para que la cerradura se abra correctamente. Por ejemplo, la regla </w:t>
-      </w:r>
-      <w:r>
-        <w:rPr>
-          <w:rFonts w:ascii="Times New Roman" w:hAnsi="Times New Roman" w:cs="Times New Roman"/>
-        </w:rPr>
-        <w:t>K (</w:t>
-      </w:r>
-      <w:r>
-        <w:rPr>
-          <w:rFonts w:ascii="Times New Roman" w:hAnsi="Times New Roman" w:cs="Times New Roman"/>
-        </w:rPr>
-        <w:t>4,3,1,-1,1) indica que, para la celda ubicada en la fila 4, columna 3 de la primera estructura, su valor debe ser mayor al de la celda correspondiente en la siguiente estructura, y así sucesivamente.</w:t>
+        <w:t>Para abrir una cerradura X, se debe validar la rotación de las estructuras M alineadas mediante una regla K específica. Esta regla K consiste en un conjunto de condiciones que deben cumplirse para que la cerradura se abra correctamente. Por ejemplo, la regla K (4,3,1,-1,1) indica que, para la celda ubicada en la fila 4, columna 3 de la primera estructura, su valor debe ser mayor al de la celda correspondiente en la siguiente estructura, y así sucesivamente.</w:t>
       </w:r>
     </w:p>
     <w:p>
@@ -1193,13 +1145,7 @@
         <w:rPr>
           <w:rFonts w:ascii="Times New Roman" w:hAnsi="Times New Roman" w:cs="Times New Roman"/>
         </w:rPr>
-        <w:t xml:space="preserve"> </w:t>
-      </w:r>
-      <w:r>
-        <w:rPr>
-          <w:rFonts w:ascii="Times New Roman" w:hAnsi="Times New Roman" w:cs="Times New Roman"/>
-        </w:rPr>
-        <w:t>Diseñar un algoritmo para crear arreglos bidimensionales con tamaño variable, utilizando arreglos dinámicos para evitar desbordamientos de memoria.</w:t>
+        <w:t xml:space="preserve"> Diseñar un algoritmo para crear arreglos bidimensionales con tamaño variable, utilizando arreglos dinámicos para evitar desbordamientos de memoria.</w:t>
       </w:r>
     </w:p>
     <w:p>
@@ -1349,22 +1295,81 @@
         <w:rPr>
           <w:rFonts w:ascii="Times New Roman" w:eastAsia="Times New Roman" w:hAnsi="Times New Roman" w:cs="Times New Roman"/>
           <w:kern w:val="0"/>
-          <w:sz w:val="24"/>
-          <w:szCs w:val="24"/>
-          <w:lang w:eastAsia="es-CO"/>
-          <w14:ligatures w14:val="none"/>
-        </w:rPr>
-      </w:pPr>
-      <w:r>
-        <w:rPr>
-          <w:rFonts w:ascii="Times New Roman" w:eastAsia="Times New Roman" w:hAnsi="Times New Roman" w:cs="Times New Roman"/>
-          <w:kern w:val="0"/>
-          <w:sz w:val="24"/>
-          <w:szCs w:val="24"/>
-          <w:lang w:eastAsia="es-CO"/>
-          <w14:ligatures w14:val="none"/>
-        </w:rPr>
-        <w:t>Es muy importante asegurar la eficiencia del algoritmo tanto en tiempo como en memoria, especialmente al diseñar las rutinas de generación y rotación de estructuras M. Esto implica implementar estrategias de afrontamiento óptimas, optimizadas para matrices de diferentes tamaños, evitando sobrecargas innecesarias. De manera similar, la regla K debe verificarse cuidadosamente para garantizar que las condiciones especificadas se cumplan adecuadamente en todas las celdas del castillo M y la cerradura X, liberando recursos rápidamente para evitar desbordes o fragmentación.</w:t>
+          <w:lang w:eastAsia="es-CO"/>
+          <w14:ligatures w14:val="none"/>
+        </w:rPr>
+      </w:pPr>
+      <w:r>
+        <w:rPr>
+          <w:rFonts w:ascii="Times New Roman" w:eastAsia="Times New Roman" w:hAnsi="Times New Roman" w:cs="Times New Roman"/>
+          <w:kern w:val="0"/>
+          <w:lang w:eastAsia="es-CO"/>
+          <w14:ligatures w14:val="none"/>
+        </w:rPr>
+        <w:t>Es muy importante asegurar la eficiencia del algoritmo tanto en tiempo como en memoria, especialmente al diseñar las rutinas de generación y rotación de estructuras M. Esto implica implementar estrategias de afrontamiento óptimas, optimizadas para matrices de diferentes tamaños, evitando sobrecargas innecesarias. De manera similar, la regla K debe</w:t>
+      </w:r>
+      <w:r>
+        <w:rPr>
+          <w:rFonts w:ascii="Times New Roman" w:eastAsia="Times New Roman" w:hAnsi="Times New Roman" w:cs="Times New Roman"/>
+          <w:kern w:val="0"/>
+          <w:lang w:eastAsia="es-CO"/>
+          <w14:ligatures w14:val="none"/>
+        </w:rPr>
+        <w:t>mos</w:t>
+      </w:r>
+      <w:r>
+        <w:rPr>
+          <w:rFonts w:ascii="Times New Roman" w:eastAsia="Times New Roman" w:hAnsi="Times New Roman" w:cs="Times New Roman"/>
+          <w:kern w:val="0"/>
+          <w:lang w:eastAsia="es-CO"/>
+          <w14:ligatures w14:val="none"/>
+        </w:rPr>
+        <w:t xml:space="preserve"> verificar</w:t>
+      </w:r>
+      <w:r>
+        <w:rPr>
+          <w:rFonts w:ascii="Times New Roman" w:eastAsia="Times New Roman" w:hAnsi="Times New Roman" w:cs="Times New Roman"/>
+          <w:kern w:val="0"/>
+          <w:lang w:eastAsia="es-CO"/>
+          <w14:ligatures w14:val="none"/>
+        </w:rPr>
+        <w:t xml:space="preserve"> la</w:t>
+      </w:r>
+      <w:r>
+        <w:rPr>
+          <w:rFonts w:ascii="Times New Roman" w:eastAsia="Times New Roman" w:hAnsi="Times New Roman" w:cs="Times New Roman"/>
+          <w:kern w:val="0"/>
+          <w:lang w:eastAsia="es-CO"/>
+          <w14:ligatures w14:val="none"/>
+        </w:rPr>
+        <w:t xml:space="preserve"> para garantizar que las condiciones especificadas se cumplan adecuadamente en todas las celdas de</w:t>
+      </w:r>
+      <w:r>
+        <w:rPr>
+          <w:rFonts w:ascii="Times New Roman" w:eastAsia="Times New Roman" w:hAnsi="Times New Roman" w:cs="Times New Roman"/>
+          <w:kern w:val="0"/>
+          <w:lang w:eastAsia="es-CO"/>
+          <w14:ligatures w14:val="none"/>
+        </w:rPr>
+        <w:t xml:space="preserve"> la estructura</w:t>
+      </w:r>
+      <w:r>
+        <w:rPr>
+          <w:rFonts w:ascii="Times New Roman" w:eastAsia="Times New Roman" w:hAnsi="Times New Roman" w:cs="Times New Roman"/>
+          <w:kern w:val="0"/>
+          <w:lang w:eastAsia="es-CO"/>
+          <w14:ligatures w14:val="none"/>
+        </w:rPr>
+        <w:t xml:space="preserve"> M y la cerradura X</w:t>
+      </w:r>
+      <w:r>
+        <w:rPr>
+          <w:rFonts w:ascii="Times New Roman" w:eastAsia="Times New Roman" w:hAnsi="Times New Roman" w:cs="Times New Roman"/>
+          <w:kern w:val="0"/>
+          <w:lang w:eastAsia="es-CO"/>
+          <w14:ligatures w14:val="none"/>
+        </w:rPr>
+        <w:t>.</w:t>
       </w:r>
     </w:p>
     <w:p>
@@ -1373,22 +1378,36 @@
         <w:rPr>
           <w:rFonts w:ascii="Times New Roman" w:eastAsia="Times New Roman" w:hAnsi="Times New Roman" w:cs="Times New Roman"/>
           <w:kern w:val="0"/>
-          <w:sz w:val="24"/>
-          <w:szCs w:val="24"/>
-          <w:lang w:eastAsia="es-CO"/>
-          <w14:ligatures w14:val="none"/>
-        </w:rPr>
-      </w:pPr>
-      <w:r>
-        <w:rPr>
-          <w:rFonts w:ascii="Times New Roman" w:eastAsia="Times New Roman" w:hAnsi="Times New Roman" w:cs="Times New Roman"/>
-          <w:kern w:val="0"/>
-          <w:sz w:val="24"/>
-          <w:szCs w:val="24"/>
-          <w:lang w:eastAsia="es-CO"/>
-          <w14:ligatures w14:val="none"/>
-        </w:rPr>
-        <w:t>Es fundamental realizar pruebas exhaustivas para verificar la funcionalidad y confiabilidad del sistema, probar diferentes configuraciones de la cerradura X e incorporar casos extremos para garantizar que el sistema funcione de manera confiable en todas las circunstancias.</w:t>
+          <w:lang w:eastAsia="es-CO"/>
+          <w14:ligatures w14:val="none"/>
+        </w:rPr>
+      </w:pPr>
+      <w:r>
+        <w:rPr>
+          <w:rFonts w:ascii="Times New Roman" w:eastAsia="Times New Roman" w:hAnsi="Times New Roman" w:cs="Times New Roman"/>
+          <w:kern w:val="0"/>
+          <w:lang w:eastAsia="es-CO"/>
+          <w14:ligatures w14:val="none"/>
+        </w:rPr>
+        <w:t>Es fundamental realizar pruebas para verificar la funcionalidad y confiabilidad del sistema, probar diferentes configuraciones de la cerradura X e incorporar casos extremos para garantizar que el sistema funcion</w:t>
+      </w:r>
+      <w:r>
+        <w:rPr>
+          <w:rFonts w:ascii="Times New Roman" w:eastAsia="Times New Roman" w:hAnsi="Times New Roman" w:cs="Times New Roman"/>
+          <w:kern w:val="0"/>
+          <w:lang w:eastAsia="es-CO"/>
+          <w14:ligatures w14:val="none"/>
+        </w:rPr>
+        <w:t>e</w:t>
+      </w:r>
+      <w:r>
+        <w:rPr>
+          <w:rFonts w:ascii="Times New Roman" w:eastAsia="Times New Roman" w:hAnsi="Times New Roman" w:cs="Times New Roman"/>
+          <w:kern w:val="0"/>
+          <w:lang w:eastAsia="es-CO"/>
+          <w14:ligatures w14:val="none"/>
+        </w:rPr>
+        <w:t>.</w:t>
       </w:r>
     </w:p>
     <w:p>
@@ -1403,52 +1422,6 @@
           <w14:ligatures w14:val="none"/>
         </w:rPr>
       </w:pPr>
-      <w:r>
-        <w:rPr>
-          <w:rFonts w:ascii="Times New Roman" w:eastAsia="Times New Roman" w:hAnsi="Times New Roman" w:cs="Times New Roman"/>
-          <w:kern w:val="0"/>
-          <w:sz w:val="24"/>
-          <w:szCs w:val="24"/>
-          <w:lang w:eastAsia="es-CO"/>
-          <w14:ligatures w14:val="none"/>
-        </w:rPr>
-        <w:t>Finalmente, se deben tomar estrictas medidas de seguridad para proteger sus sistemas de vulnerabilidades de seguridad</w:t>
-      </w:r>
-      <w:r>
-        <w:rPr>
-          <w:rFonts w:ascii="Times New Roman" w:eastAsia="Times New Roman" w:hAnsi="Times New Roman" w:cs="Times New Roman"/>
-          <w:kern w:val="0"/>
-          <w:sz w:val="24"/>
-          <w:szCs w:val="24"/>
-          <w:lang w:eastAsia="es-CO"/>
-          <w14:ligatures w14:val="none"/>
-        </w:rPr>
-        <w:t xml:space="preserve">, </w:t>
-      </w:r>
-      <w:r>
-        <w:rPr>
-          <w:rFonts w:ascii="Times New Roman" w:eastAsia="Times New Roman" w:hAnsi="Times New Roman" w:cs="Times New Roman"/>
-          <w:kern w:val="0"/>
-          <w:sz w:val="24"/>
-          <w:szCs w:val="24"/>
-          <w:lang w:eastAsia="es-CO"/>
-          <w14:ligatures w14:val="none"/>
-        </w:rPr>
-        <w:t>garantizando la integridad y confidencialidad de los datos almacenados en la cerradura X.</w:t>
-      </w:r>
-    </w:p>
-    <w:p>
-      <w:pPr>
-        <w:spacing w:before="100" w:beforeAutospacing="1" w:after="100" w:afterAutospacing="1" w:line="240" w:lineRule="auto"/>
-        <w:rPr>
-          <w:rFonts w:ascii="Times New Roman" w:eastAsia="Times New Roman" w:hAnsi="Times New Roman" w:cs="Times New Roman"/>
-          <w:kern w:val="0"/>
-          <w:sz w:val="24"/>
-          <w:szCs w:val="24"/>
-          <w:lang w:eastAsia="es-CO"/>
-          <w14:ligatures w14:val="none"/>
-        </w:rPr>
-      </w:pPr>
     </w:p>
     <w:p>
       <w:pPr>
@@ -1457,6 +1430,144 @@
           <w:rFonts w:ascii="Times New Roman" w:hAnsi="Times New Roman" w:cs="Times New Roman"/>
           <w:sz w:val="24"/>
           <w:szCs w:val="24"/>
+        </w:rPr>
+      </w:pPr>
+    </w:p>
+    <w:p>
+      <w:pPr>
+        <w:pStyle w:val="Prrafodelista"/>
+        <w:rPr>
+          <w:rFonts w:ascii="Times New Roman" w:hAnsi="Times New Roman" w:cs="Times New Roman"/>
+          <w:sz w:val="24"/>
+          <w:szCs w:val="24"/>
+        </w:rPr>
+      </w:pPr>
+    </w:p>
+    <w:p>
+      <w:pPr>
+        <w:pStyle w:val="Prrafodelista"/>
+        <w:rPr>
+          <w:rFonts w:ascii="Times New Roman" w:hAnsi="Times New Roman" w:cs="Times New Roman"/>
+          <w:sz w:val="24"/>
+          <w:szCs w:val="24"/>
+        </w:rPr>
+      </w:pPr>
+    </w:p>
+    <w:p>
+      <w:pPr>
+        <w:pStyle w:val="Prrafodelista"/>
+        <w:rPr>
+          <w:rFonts w:ascii="Times New Roman" w:hAnsi="Times New Roman" w:cs="Times New Roman"/>
+          <w:sz w:val="24"/>
+          <w:szCs w:val="24"/>
+        </w:rPr>
+      </w:pPr>
+    </w:p>
+    <w:p>
+      <w:pPr>
+        <w:pStyle w:val="Prrafodelista"/>
+        <w:rPr>
+          <w:rFonts w:ascii="Times New Roman" w:hAnsi="Times New Roman" w:cs="Times New Roman"/>
+          <w:sz w:val="24"/>
+          <w:szCs w:val="24"/>
+        </w:rPr>
+      </w:pPr>
+    </w:p>
+    <w:p>
+      <w:pPr>
+        <w:pStyle w:val="Prrafodelista"/>
+        <w:rPr>
+          <w:rFonts w:ascii="Times New Roman" w:hAnsi="Times New Roman" w:cs="Times New Roman"/>
+          <w:sz w:val="24"/>
+          <w:szCs w:val="24"/>
+        </w:rPr>
+      </w:pPr>
+    </w:p>
+    <w:p>
+      <w:pPr>
+        <w:pStyle w:val="Prrafodelista"/>
+        <w:rPr>
+          <w:rFonts w:ascii="Times New Roman" w:hAnsi="Times New Roman" w:cs="Times New Roman"/>
+          <w:sz w:val="24"/>
+          <w:szCs w:val="24"/>
+        </w:rPr>
+      </w:pPr>
+    </w:p>
+    <w:p>
+      <w:pPr>
+        <w:pStyle w:val="Prrafodelista"/>
+        <w:rPr>
+          <w:rFonts w:ascii="Times New Roman" w:hAnsi="Times New Roman" w:cs="Times New Roman"/>
+          <w:sz w:val="24"/>
+          <w:szCs w:val="24"/>
+        </w:rPr>
+      </w:pPr>
+    </w:p>
+    <w:p>
+      <w:pPr>
+        <w:pStyle w:val="Prrafodelista"/>
+        <w:rPr>
+          <w:rFonts w:ascii="Times New Roman" w:hAnsi="Times New Roman" w:cs="Times New Roman"/>
+          <w:sz w:val="24"/>
+          <w:szCs w:val="24"/>
+        </w:rPr>
+      </w:pPr>
+    </w:p>
+    <w:p>
+      <w:pPr>
+        <w:pStyle w:val="Prrafodelista"/>
+        <w:rPr>
+          <w:rFonts w:ascii="Times New Roman" w:hAnsi="Times New Roman" w:cs="Times New Roman"/>
+          <w:sz w:val="24"/>
+          <w:szCs w:val="24"/>
+        </w:rPr>
+      </w:pPr>
+    </w:p>
+    <w:p>
+      <w:pPr>
+        <w:pStyle w:val="Prrafodelista"/>
+        <w:rPr>
+          <w:rFonts w:ascii="Times New Roman" w:hAnsi="Times New Roman" w:cs="Times New Roman"/>
+          <w:sz w:val="24"/>
+          <w:szCs w:val="24"/>
+        </w:rPr>
+      </w:pPr>
+    </w:p>
+    <w:p>
+      <w:pPr>
+        <w:pStyle w:val="Prrafodelista"/>
+        <w:rPr>
+          <w:rFonts w:ascii="Times New Roman" w:hAnsi="Times New Roman" w:cs="Times New Roman"/>
+          <w:sz w:val="24"/>
+          <w:szCs w:val="24"/>
+        </w:rPr>
+      </w:pPr>
+    </w:p>
+    <w:p>
+      <w:pPr>
+        <w:pStyle w:val="Prrafodelista"/>
+        <w:rPr>
+          <w:rFonts w:ascii="Times New Roman" w:hAnsi="Times New Roman" w:cs="Times New Roman"/>
+          <w:sz w:val="24"/>
+          <w:szCs w:val="24"/>
+        </w:rPr>
+      </w:pPr>
+    </w:p>
+    <w:p>
+      <w:pPr>
+        <w:pStyle w:val="Prrafodelista"/>
+        <w:rPr>
+          <w:rFonts w:ascii="Times New Roman" w:hAnsi="Times New Roman" w:cs="Times New Roman"/>
+          <w:sz w:val="24"/>
+          <w:szCs w:val="24"/>
+        </w:rPr>
+      </w:pPr>
+    </w:p>
+    <w:p>
+      <w:pPr>
+        <w:pStyle w:val="Prrafodelista"/>
+        <w:rPr>
+          <w:rFonts w:ascii="Times New Roman" w:hAnsi="Times New Roman" w:cs="Times New Roman"/>
         </w:rPr>
       </w:pPr>
     </w:p>
@@ -1519,6 +1630,7 @@
           <w:sz w:val="28"/>
           <w:szCs w:val="28"/>
         </w:rPr>
+        <w:lastRenderedPageBreak/>
         <w:t>Esquema implementado para el desarrollo del problema</w:t>
       </w:r>
     </w:p>
@@ -1536,15 +1648,1127 @@
     </w:p>
     <w:p>
       <w:pPr>
-        <w:jc w:val="center"/>
-        <w:rPr>
-          <w:rFonts w:ascii="Times New Roman" w:hAnsi="Times New Roman" w:cs="Times New Roman"/>
-          <w:b/>
-          <w:bCs/>
+        <w:jc w:val="both"/>
+        <w:rPr>
+          <w:rFonts w:ascii="Times New Roman" w:hAnsi="Times New Roman" w:cs="Times New Roman"/>
+        </w:rPr>
+      </w:pPr>
+      <w:r>
+        <w:rPr>
+          <w:rFonts w:ascii="Times New Roman" w:hAnsi="Times New Roman" w:cs="Times New Roman"/>
+        </w:rPr>
+        <w:t>Para</w:t>
+      </w:r>
+      <w:r>
+        <w:rPr>
+          <w:rFonts w:ascii="Times New Roman" w:hAnsi="Times New Roman" w:cs="Times New Roman"/>
+        </w:rPr>
+        <w:t xml:space="preserve"> implementar la serie de pasos que utilizamos para el desarrollo del desafío primeramente fue dividir el programa por etapas, es decir:</w:t>
+      </w:r>
+    </w:p>
+    <w:p>
+      <w:pPr>
+        <w:jc w:val="both"/>
+        <w:rPr>
+          <w:rFonts w:ascii="Times New Roman" w:hAnsi="Times New Roman" w:cs="Times New Roman"/>
+        </w:rPr>
+      </w:pPr>
+      <w:r>
+        <w:rPr>
+          <w:rFonts w:ascii="Times New Roman" w:hAnsi="Times New Roman" w:cs="Times New Roman"/>
+        </w:rPr>
+        <w:t>P</w:t>
+      </w:r>
+      <w:r>
+        <w:rPr>
+          <w:rFonts w:ascii="Times New Roman" w:hAnsi="Times New Roman" w:cs="Times New Roman"/>
+        </w:rPr>
+        <w:t>ara cada etapa del desarrollo, utilizamos</w:t>
+      </w:r>
+      <w:r>
+        <w:rPr>
+          <w:rFonts w:ascii="Times New Roman" w:hAnsi="Times New Roman" w:cs="Times New Roman"/>
+        </w:rPr>
+        <w:t xml:space="preserve"> guiados por la guía </w:t>
+      </w:r>
+      <w:r>
+        <w:rPr>
+          <w:rFonts w:ascii="Times New Roman" w:hAnsi="Times New Roman" w:cs="Times New Roman"/>
+        </w:rPr>
+        <w:t>donde una vez implementados los</w:t>
+      </w:r>
+      <w:r>
+        <w:rPr>
+          <w:rFonts w:ascii="Times New Roman" w:hAnsi="Times New Roman" w:cs="Times New Roman"/>
+        </w:rPr>
+        <w:t xml:space="preserve"> pasos ya </w:t>
+      </w:r>
+      <w:r>
+        <w:rPr>
+          <w:rFonts w:ascii="Times New Roman" w:hAnsi="Times New Roman" w:cs="Times New Roman"/>
+        </w:rPr>
+        <w:t>analizados, para</w:t>
+      </w:r>
+      <w:r>
+        <w:rPr>
+          <w:rFonts w:ascii="Times New Roman" w:hAnsi="Times New Roman" w:cs="Times New Roman"/>
+        </w:rPr>
+        <w:t xml:space="preserve"> esto realizamos un</w:t>
+      </w:r>
+      <w:r>
+        <w:rPr>
+          <w:rFonts w:ascii="Times New Roman" w:hAnsi="Times New Roman" w:cs="Times New Roman"/>
+        </w:rPr>
+        <w:t xml:space="preserve">a especie de </w:t>
+      </w:r>
+      <w:r>
+        <w:rPr>
+          <w:rFonts w:ascii="Times New Roman" w:hAnsi="Times New Roman" w:cs="Times New Roman"/>
+        </w:rPr>
+        <w:t>esquema donde</w:t>
+      </w:r>
+      <w:r>
+        <w:rPr>
+          <w:rFonts w:ascii="Times New Roman" w:hAnsi="Times New Roman" w:cs="Times New Roman"/>
+        </w:rPr>
+        <w:t xml:space="preserve"> este nos permita la comprensión del desarrollo en el programa</w:t>
+      </w:r>
+      <w:r>
+        <w:rPr>
+          <w:rFonts w:ascii="Times New Roman" w:hAnsi="Times New Roman" w:cs="Times New Roman"/>
+        </w:rPr>
+        <w:t>:</w:t>
+      </w:r>
+    </w:p>
+    <w:p>
+      <w:pPr>
+        <w:jc w:val="center"/>
+        <w:rPr>
+          <w:rFonts w:ascii="Times New Roman" w:hAnsi="Times New Roman" w:cs="Times New Roman"/>
           <w:sz w:val="28"/>
           <w:szCs w:val="28"/>
         </w:rPr>
       </w:pPr>
+      <w:r>
+        <w:rPr>
+          <w:rFonts w:ascii="Times New Roman" w:hAnsi="Times New Roman" w:cs="Times New Roman"/>
+          <w:sz w:val="28"/>
+          <w:szCs w:val="28"/>
+        </w:rPr>
+        <w:drawing>
+          <wp:inline distT="0" distB="0" distL="0" distR="0" wp14:anchorId="5DB4718D" wp14:editId="656C35E5">
+            <wp:extent cx="3768992" cy="6524625"/>
+            <wp:effectExtent l="0" t="0" r="3175" b="0"/>
+            <wp:docPr id="2101375121" name="Imagen 1"/>
+            <wp:cNvGraphicFramePr>
+              <a:graphicFrameLocks xmlns:a="http://schemas.openxmlformats.org/drawingml/2006/main" noChangeAspect="1"/>
+            </wp:cNvGraphicFramePr>
+            <a:graphic xmlns:a="http://schemas.openxmlformats.org/drawingml/2006/main">
+              <a:graphicData uri="http://schemas.openxmlformats.org/drawingml/2006/picture">
+                <pic:pic xmlns:pic="http://schemas.openxmlformats.org/drawingml/2006/picture">
+                  <pic:nvPicPr>
+                    <pic:cNvPr id="2101375121" name=""/>
+                    <pic:cNvPicPr/>
+                  </pic:nvPicPr>
+                  <pic:blipFill>
+                    <a:blip r:embed="rId7"/>
+                    <a:stretch>
+                      <a:fillRect/>
+                    </a:stretch>
+                  </pic:blipFill>
+                  <pic:spPr>
+                    <a:xfrm>
+                      <a:off x="0" y="0"/>
+                      <a:ext cx="3773309" cy="6532099"/>
+                    </a:xfrm>
+                    <a:prstGeom prst="rect">
+                      <a:avLst/>
+                    </a:prstGeom>
+                  </pic:spPr>
+                </pic:pic>
+              </a:graphicData>
+            </a:graphic>
+          </wp:inline>
+        </w:drawing>
+      </w:r>
+    </w:p>
+    <w:p>
+      <w:pPr>
+        <w:jc w:val="center"/>
+        <w:rPr>
+          <w:rFonts w:ascii="Times New Roman" w:hAnsi="Times New Roman" w:cs="Times New Roman"/>
+          <w:b/>
+          <w:bCs/>
+          <w:sz w:val="28"/>
+          <w:szCs w:val="28"/>
+        </w:rPr>
+      </w:pPr>
+      <w:r>
+        <w:rPr>
+          <w:rFonts w:ascii="Times New Roman" w:hAnsi="Times New Roman" w:cs="Times New Roman"/>
+          <w:b/>
+          <w:bCs/>
+          <w:sz w:val="28"/>
+          <w:szCs w:val="28"/>
+        </w:rPr>
+        <w:lastRenderedPageBreak/>
+        <w:t>Algoritmos implementados</w:t>
+      </w:r>
+    </w:p>
+    <w:p>
+      <w:pPr>
+        <w:jc w:val="center"/>
+        <w:rPr>
+          <w:rFonts w:ascii="Times New Roman" w:hAnsi="Times New Roman" w:cs="Times New Roman"/>
+          <w:b/>
+          <w:bCs/>
+          <w:sz w:val="28"/>
+          <w:szCs w:val="28"/>
+        </w:rPr>
+      </w:pPr>
+    </w:p>
+    <w:p>
+      <w:pPr>
+        <w:jc w:val="center"/>
+        <w:rPr>
+          <w:rFonts w:ascii="Times New Roman" w:hAnsi="Times New Roman" w:cs="Times New Roman"/>
+          <w:b/>
+          <w:bCs/>
+          <w:sz w:val="28"/>
+          <w:szCs w:val="28"/>
+        </w:rPr>
+      </w:pPr>
+    </w:p>
+    <w:p>
+      <w:pPr>
+        <w:jc w:val="center"/>
+        <w:rPr>
+          <w:rFonts w:ascii="Times New Roman" w:hAnsi="Times New Roman" w:cs="Times New Roman"/>
+          <w:b/>
+          <w:bCs/>
+          <w:sz w:val="28"/>
+          <w:szCs w:val="28"/>
+        </w:rPr>
+      </w:pPr>
+    </w:p>
+    <w:p>
+      <w:pPr>
+        <w:jc w:val="center"/>
+        <w:rPr>
+          <w:rFonts w:ascii="Times New Roman" w:hAnsi="Times New Roman" w:cs="Times New Roman"/>
+          <w:b/>
+          <w:bCs/>
+          <w:sz w:val="28"/>
+          <w:szCs w:val="28"/>
+        </w:rPr>
+      </w:pPr>
+    </w:p>
+    <w:p>
+      <w:pPr>
+        <w:jc w:val="center"/>
+        <w:rPr>
+          <w:rFonts w:ascii="Times New Roman" w:hAnsi="Times New Roman" w:cs="Times New Roman"/>
+          <w:b/>
+          <w:bCs/>
+          <w:sz w:val="28"/>
+          <w:szCs w:val="28"/>
+        </w:rPr>
+      </w:pPr>
+    </w:p>
+    <w:p>
+      <w:pPr>
+        <w:jc w:val="center"/>
+        <w:rPr>
+          <w:rFonts w:ascii="Times New Roman" w:hAnsi="Times New Roman" w:cs="Times New Roman"/>
+          <w:b/>
+          <w:bCs/>
+          <w:sz w:val="28"/>
+          <w:szCs w:val="28"/>
+        </w:rPr>
+      </w:pPr>
+    </w:p>
+    <w:p>
+      <w:pPr>
+        <w:jc w:val="center"/>
+        <w:rPr>
+          <w:rFonts w:ascii="Times New Roman" w:hAnsi="Times New Roman" w:cs="Times New Roman"/>
+          <w:b/>
+          <w:bCs/>
+          <w:sz w:val="28"/>
+          <w:szCs w:val="28"/>
+        </w:rPr>
+      </w:pPr>
+    </w:p>
+    <w:p>
+      <w:pPr>
+        <w:jc w:val="center"/>
+        <w:rPr>
+          <w:rFonts w:ascii="Times New Roman" w:hAnsi="Times New Roman" w:cs="Times New Roman"/>
+          <w:b/>
+          <w:bCs/>
+          <w:sz w:val="28"/>
+          <w:szCs w:val="28"/>
+        </w:rPr>
+      </w:pPr>
+    </w:p>
+    <w:p>
+      <w:pPr>
+        <w:jc w:val="center"/>
+        <w:rPr>
+          <w:rFonts w:ascii="Times New Roman" w:hAnsi="Times New Roman" w:cs="Times New Roman"/>
+          <w:b/>
+          <w:bCs/>
+          <w:sz w:val="28"/>
+          <w:szCs w:val="28"/>
+        </w:rPr>
+      </w:pPr>
+    </w:p>
+    <w:p>
+      <w:pPr>
+        <w:jc w:val="center"/>
+        <w:rPr>
+          <w:rFonts w:ascii="Times New Roman" w:hAnsi="Times New Roman" w:cs="Times New Roman"/>
+          <w:b/>
+          <w:bCs/>
+          <w:sz w:val="28"/>
+          <w:szCs w:val="28"/>
+        </w:rPr>
+      </w:pPr>
+    </w:p>
+    <w:p>
+      <w:pPr>
+        <w:jc w:val="center"/>
+        <w:rPr>
+          <w:rFonts w:ascii="Times New Roman" w:hAnsi="Times New Roman" w:cs="Times New Roman"/>
+          <w:b/>
+          <w:bCs/>
+          <w:sz w:val="28"/>
+          <w:szCs w:val="28"/>
+        </w:rPr>
+      </w:pPr>
+    </w:p>
+    <w:p>
+      <w:pPr>
+        <w:jc w:val="center"/>
+        <w:rPr>
+          <w:rFonts w:ascii="Times New Roman" w:hAnsi="Times New Roman" w:cs="Times New Roman"/>
+          <w:b/>
+          <w:bCs/>
+          <w:sz w:val="28"/>
+          <w:szCs w:val="28"/>
+        </w:rPr>
+      </w:pPr>
+    </w:p>
+    <w:p>
+      <w:pPr>
+        <w:jc w:val="center"/>
+        <w:rPr>
+          <w:rFonts w:ascii="Times New Roman" w:hAnsi="Times New Roman" w:cs="Times New Roman"/>
+          <w:b/>
+          <w:bCs/>
+          <w:sz w:val="28"/>
+          <w:szCs w:val="28"/>
+        </w:rPr>
+      </w:pPr>
+    </w:p>
+    <w:p>
+      <w:pPr>
+        <w:jc w:val="center"/>
+        <w:rPr>
+          <w:rFonts w:ascii="Times New Roman" w:hAnsi="Times New Roman" w:cs="Times New Roman"/>
+          <w:b/>
+          <w:bCs/>
+          <w:sz w:val="28"/>
+          <w:szCs w:val="28"/>
+        </w:rPr>
+      </w:pPr>
+    </w:p>
+    <w:p>
+      <w:pPr>
+        <w:jc w:val="center"/>
+        <w:rPr>
+          <w:rFonts w:ascii="Times New Roman" w:hAnsi="Times New Roman" w:cs="Times New Roman"/>
+          <w:b/>
+          <w:bCs/>
+          <w:sz w:val="28"/>
+          <w:szCs w:val="28"/>
+        </w:rPr>
+      </w:pPr>
+    </w:p>
+    <w:p>
+      <w:pPr>
+        <w:jc w:val="center"/>
+        <w:rPr>
+          <w:rFonts w:ascii="Times New Roman" w:hAnsi="Times New Roman" w:cs="Times New Roman"/>
+          <w:b/>
+          <w:bCs/>
+          <w:sz w:val="28"/>
+          <w:szCs w:val="28"/>
+        </w:rPr>
+      </w:pPr>
+    </w:p>
+    <w:p>
+      <w:pPr>
+        <w:jc w:val="center"/>
+        <w:rPr>
+          <w:rFonts w:ascii="Times New Roman" w:hAnsi="Times New Roman" w:cs="Times New Roman"/>
+          <w:b/>
+          <w:bCs/>
+          <w:sz w:val="28"/>
+          <w:szCs w:val="28"/>
+        </w:rPr>
+      </w:pPr>
+    </w:p>
+    <w:p>
+      <w:pPr>
+        <w:jc w:val="center"/>
+        <w:rPr>
+          <w:rFonts w:ascii="Times New Roman" w:hAnsi="Times New Roman" w:cs="Times New Roman"/>
+          <w:b/>
+          <w:bCs/>
+          <w:sz w:val="28"/>
+          <w:szCs w:val="28"/>
+        </w:rPr>
+      </w:pPr>
+    </w:p>
+    <w:p>
+      <w:pPr>
+        <w:jc w:val="center"/>
+        <w:rPr>
+          <w:rFonts w:ascii="Times New Roman" w:hAnsi="Times New Roman" w:cs="Times New Roman"/>
+          <w:b/>
+          <w:bCs/>
+          <w:sz w:val="28"/>
+          <w:szCs w:val="28"/>
+        </w:rPr>
+      </w:pPr>
+    </w:p>
+    <w:p>
+      <w:pPr>
+        <w:jc w:val="center"/>
+        <w:rPr>
+          <w:rFonts w:ascii="Times New Roman" w:hAnsi="Times New Roman" w:cs="Times New Roman"/>
+          <w:b/>
+          <w:bCs/>
+          <w:sz w:val="28"/>
+          <w:szCs w:val="28"/>
+        </w:rPr>
+      </w:pPr>
+    </w:p>
+    <w:p>
+      <w:pPr>
+        <w:jc w:val="center"/>
+        <w:rPr>
+          <w:rFonts w:ascii="Times New Roman" w:hAnsi="Times New Roman" w:cs="Times New Roman"/>
+          <w:b/>
+          <w:bCs/>
+          <w:sz w:val="28"/>
+          <w:szCs w:val="28"/>
+        </w:rPr>
+      </w:pPr>
+    </w:p>
+    <w:p>
+      <w:pPr>
+        <w:jc w:val="center"/>
+        <w:rPr>
+          <w:rFonts w:ascii="Times New Roman" w:hAnsi="Times New Roman" w:cs="Times New Roman"/>
+          <w:b/>
+          <w:bCs/>
+          <w:sz w:val="28"/>
+          <w:szCs w:val="28"/>
+        </w:rPr>
+      </w:pPr>
+    </w:p>
+    <w:p>
+      <w:pPr>
+        <w:jc w:val="center"/>
+        <w:rPr>
+          <w:rFonts w:ascii="Times New Roman" w:hAnsi="Times New Roman" w:cs="Times New Roman"/>
+          <w:b/>
+          <w:bCs/>
+          <w:sz w:val="28"/>
+          <w:szCs w:val="28"/>
+        </w:rPr>
+      </w:pPr>
+    </w:p>
+    <w:p>
+      <w:pPr>
+        <w:jc w:val="center"/>
+        <w:rPr>
+          <w:rFonts w:ascii="Times New Roman" w:hAnsi="Times New Roman" w:cs="Times New Roman"/>
+          <w:b/>
+          <w:bCs/>
+          <w:sz w:val="28"/>
+          <w:szCs w:val="28"/>
+        </w:rPr>
+      </w:pPr>
+    </w:p>
+    <w:p>
+      <w:pPr>
+        <w:jc w:val="center"/>
+        <w:rPr>
+          <w:rFonts w:ascii="Times New Roman" w:hAnsi="Times New Roman" w:cs="Times New Roman"/>
+          <w:b/>
+          <w:bCs/>
+          <w:sz w:val="28"/>
+          <w:szCs w:val="28"/>
+        </w:rPr>
+      </w:pPr>
+      <w:r>
+        <w:rPr>
+          <w:rFonts w:ascii="Times New Roman" w:hAnsi="Times New Roman" w:cs="Times New Roman"/>
+          <w:b/>
+          <w:bCs/>
+          <w:sz w:val="28"/>
+          <w:szCs w:val="28"/>
+        </w:rPr>
+        <w:lastRenderedPageBreak/>
+        <w:t>Problemas en el desarrollo:</w:t>
+      </w:r>
+    </w:p>
+    <w:p>
+      <w:pPr>
+        <w:rPr>
+          <w:rFonts w:ascii="Times New Roman" w:hAnsi="Times New Roman" w:cs="Times New Roman"/>
+        </w:rPr>
+      </w:pPr>
+      <w:r>
+        <w:rPr>
+          <w:rFonts w:ascii="Times New Roman" w:hAnsi="Times New Roman" w:cs="Times New Roman"/>
+        </w:rPr>
+        <w:t xml:space="preserve">A medida que íbamos desarrollando el programa nos encontramos con varios problemas principalmente era entender y comprender el análisis ya previamente realizado para lograr plasmar la ideas en nuestro programa como por ejemplo el proceso mas complejo es realizar la validación de la regla K ya que esto representa el 60% de nuestro programa, por otro parte tuvimos varios problemas de sintaxis esto dado por algunos conceptos en memoria dinámica, la utilización de punteros pero que a medida íbamos utilizando mas el programa era más fácil de </w:t>
+      </w:r>
+      <w:r>
+        <w:rPr>
+          <w:rFonts w:ascii="Times New Roman" w:hAnsi="Times New Roman" w:cs="Times New Roman"/>
+        </w:rPr>
+        <w:t xml:space="preserve">detectar por medio del uso dela depuración que nos simplifico en detectar los errores por ejemplo para el desarrollo de las matrices porque nos permite ubicarnos exactamente donde queremos implementar o modificar parte del código, por ultimo no solo es analizar y entender el desafío planteado si no como plasmar nuestras ideas para la realización del código, por otra parte toco aprender a utilizar correctamente la plataforma git hub y como trabajar en proyectos grupales y la realización y actualización de commit. </w:t>
+      </w:r>
+    </w:p>
+    <w:p>
+      <w:pPr>
+        <w:jc w:val="center"/>
+        <w:rPr>
+          <w:rFonts w:ascii="Times New Roman" w:hAnsi="Times New Roman" w:cs="Times New Roman"/>
+        </w:rPr>
+      </w:pPr>
+    </w:p>
+    <w:p>
+      <w:pPr>
+        <w:jc w:val="center"/>
+        <w:rPr>
+          <w:rFonts w:ascii="Times New Roman" w:hAnsi="Times New Roman" w:cs="Times New Roman"/>
+          <w:b/>
+          <w:bCs/>
+          <w:sz w:val="28"/>
+          <w:szCs w:val="28"/>
+        </w:rPr>
+      </w:pPr>
+      <w:r>
+        <w:rPr>
+          <w:rFonts w:ascii="Times New Roman" w:hAnsi="Times New Roman" w:cs="Times New Roman"/>
+          <w:b/>
+          <w:bCs/>
+          <w:sz w:val="28"/>
+          <w:szCs w:val="28"/>
+        </w:rPr>
+        <w:t>EVOLUCION DEL PROGRAMA</w:t>
+      </w:r>
+    </w:p>
+    <w:p>
+      <w:pPr>
+        <w:rPr>
+          <w:rFonts w:ascii="Times New Roman" w:hAnsi="Times New Roman" w:cs="Times New Roman"/>
+        </w:rPr>
+      </w:pPr>
+      <w:r>
+        <w:rPr>
+          <w:rFonts w:ascii="Times New Roman" w:hAnsi="Times New Roman" w:cs="Times New Roman"/>
+        </w:rPr>
+        <w:t xml:space="preserve">Para el desarrollo en </w:t>
+      </w:r>
+      <w:proofErr w:type="spellStart"/>
+      <w:r>
+        <w:rPr>
+          <w:rFonts w:ascii="Times New Roman" w:hAnsi="Times New Roman" w:cs="Times New Roman"/>
+        </w:rPr>
+        <w:t>qt</w:t>
+      </w:r>
+      <w:proofErr w:type="spellEnd"/>
+      <w:r>
+        <w:rPr>
+          <w:rFonts w:ascii="Times New Roman" w:hAnsi="Times New Roman" w:cs="Times New Roman"/>
+        </w:rPr>
+        <w:t xml:space="preserve"> dividimos el proyecto en varios archivos el main.cpp, funciones.cpp y </w:t>
+      </w:r>
+      <w:proofErr w:type="spellStart"/>
+      <w:r>
+        <w:rPr>
+          <w:rFonts w:ascii="Times New Roman" w:hAnsi="Times New Roman" w:cs="Times New Roman"/>
+        </w:rPr>
+        <w:t>función.h</w:t>
+      </w:r>
+      <w:proofErr w:type="spellEnd"/>
+      <w:r>
+        <w:rPr>
+          <w:rFonts w:ascii="Times New Roman" w:hAnsi="Times New Roman" w:cs="Times New Roman"/>
+        </w:rPr>
+        <w:t xml:space="preserve"> como se sobre entiende en el </w:t>
+      </w:r>
+      <w:proofErr w:type="spellStart"/>
+      <w:r>
+        <w:rPr>
+          <w:rFonts w:ascii="Times New Roman" w:hAnsi="Times New Roman" w:cs="Times New Roman"/>
+        </w:rPr>
+        <w:t>main</w:t>
+      </w:r>
+      <w:proofErr w:type="spellEnd"/>
+      <w:r>
+        <w:rPr>
+          <w:rFonts w:ascii="Times New Roman" w:hAnsi="Times New Roman" w:cs="Times New Roman"/>
+        </w:rPr>
+        <w:t xml:space="preserve"> implementaremos las funciones que desarrollamos en fucnione.cpp y en </w:t>
+      </w:r>
+      <w:proofErr w:type="spellStart"/>
+      <w:r>
+        <w:rPr>
+          <w:rFonts w:ascii="Times New Roman" w:hAnsi="Times New Roman" w:cs="Times New Roman"/>
+        </w:rPr>
+        <w:t>función.h</w:t>
+      </w:r>
+      <w:proofErr w:type="spellEnd"/>
+      <w:r>
+        <w:rPr>
+          <w:rFonts w:ascii="Times New Roman" w:hAnsi="Times New Roman" w:cs="Times New Roman"/>
+        </w:rPr>
+        <w:t xml:space="preserve"> están declaradas cada función</w:t>
+      </w:r>
+    </w:p>
+    <w:p>
+      <w:pPr>
+        <w:rPr>
+          <w:rFonts w:ascii="Times New Roman" w:hAnsi="Times New Roman" w:cs="Times New Roman"/>
+        </w:rPr>
+      </w:pPr>
+      <w:r>
+        <w:rPr>
+          <w:rFonts w:ascii="Times New Roman" w:hAnsi="Times New Roman" w:cs="Times New Roman"/>
+        </w:rPr>
+        <w:t>En lo que se desarrollo el programa se llevo paso a paso por la guía, a continuación, la evolución del programa por serie de pasos:</w:t>
+      </w:r>
+    </w:p>
+    <w:p>
+      <w:pPr>
+        <w:pStyle w:val="Prrafodelista"/>
+        <w:numPr>
+          <w:ilvl w:val="0"/>
+          <w:numId w:val="4"/>
+        </w:numPr>
+        <w:rPr>
+          <w:rFonts w:ascii="Times New Roman" w:hAnsi="Times New Roman" w:cs="Times New Roman"/>
+        </w:rPr>
+      </w:pPr>
+      <w:r>
+        <w:rPr>
+          <w:rFonts w:ascii="Times New Roman" w:hAnsi="Times New Roman" w:cs="Times New Roman"/>
+        </w:rPr>
+        <w:t>Definición de funciones: primero fueron estas funciones:</w:t>
+      </w:r>
+    </w:p>
+    <w:p>
+      <w:pPr>
+        <w:pStyle w:val="Prrafodelista"/>
+        <w:numPr>
+          <w:ilvl w:val="4"/>
+          <w:numId w:val="4"/>
+        </w:numPr>
+        <w:rPr>
+          <w:rFonts w:ascii="Times New Roman" w:hAnsi="Times New Roman" w:cs="Times New Roman"/>
+        </w:rPr>
+      </w:pPr>
+      <w:proofErr w:type="spellStart"/>
+      <w:r>
+        <w:rPr>
+          <w:rFonts w:ascii="Times New Roman" w:hAnsi="Times New Roman" w:cs="Times New Roman"/>
+        </w:rPr>
+        <w:t>Void</w:t>
+      </w:r>
+      <w:proofErr w:type="spellEnd"/>
+      <w:r>
+        <w:rPr>
+          <w:rFonts w:ascii="Times New Roman" w:hAnsi="Times New Roman" w:cs="Times New Roman"/>
+        </w:rPr>
+        <w:t xml:space="preserve"> </w:t>
+      </w:r>
+      <w:proofErr w:type="spellStart"/>
+      <w:proofErr w:type="gramStart"/>
+      <w:r>
+        <w:rPr>
+          <w:rFonts w:ascii="Times New Roman" w:hAnsi="Times New Roman" w:cs="Times New Roman"/>
+        </w:rPr>
+        <w:t>pedirDatos</w:t>
+      </w:r>
+      <w:proofErr w:type="spellEnd"/>
+      <w:r>
+        <w:rPr>
+          <w:rFonts w:ascii="Times New Roman" w:hAnsi="Times New Roman" w:cs="Times New Roman"/>
+        </w:rPr>
+        <w:t>(</w:t>
+      </w:r>
+      <w:proofErr w:type="gramEnd"/>
+      <w:r>
+        <w:rPr>
+          <w:rFonts w:ascii="Times New Roman" w:hAnsi="Times New Roman" w:cs="Times New Roman"/>
+        </w:rPr>
+        <w:t>)</w:t>
+      </w:r>
+    </w:p>
+    <w:p>
+      <w:pPr>
+        <w:pStyle w:val="Prrafodelista"/>
+        <w:numPr>
+          <w:ilvl w:val="4"/>
+          <w:numId w:val="4"/>
+        </w:numPr>
+        <w:rPr>
+          <w:rFonts w:ascii="Times New Roman" w:hAnsi="Times New Roman" w:cs="Times New Roman"/>
+        </w:rPr>
+      </w:pPr>
+      <w:proofErr w:type="spellStart"/>
+      <w:r>
+        <w:rPr>
+          <w:rFonts w:ascii="Times New Roman" w:hAnsi="Times New Roman" w:cs="Times New Roman"/>
+        </w:rPr>
+        <w:t>Void</w:t>
+      </w:r>
+      <w:proofErr w:type="spellEnd"/>
+      <w:r>
+        <w:rPr>
+          <w:rFonts w:ascii="Times New Roman" w:hAnsi="Times New Roman" w:cs="Times New Roman"/>
+        </w:rPr>
+        <w:t xml:space="preserve"> </w:t>
+      </w:r>
+      <w:proofErr w:type="spellStart"/>
+      <w:proofErr w:type="gramStart"/>
+      <w:r>
+        <w:rPr>
+          <w:rFonts w:ascii="Times New Roman" w:hAnsi="Times New Roman" w:cs="Times New Roman"/>
+        </w:rPr>
+        <w:t>crearEstructuras</w:t>
+      </w:r>
+      <w:proofErr w:type="spellEnd"/>
+      <w:r>
+        <w:rPr>
+          <w:rFonts w:ascii="Times New Roman" w:hAnsi="Times New Roman" w:cs="Times New Roman"/>
+        </w:rPr>
+        <w:t>(</w:t>
+      </w:r>
+      <w:proofErr w:type="gramEnd"/>
+      <w:r>
+        <w:rPr>
+          <w:rFonts w:ascii="Times New Roman" w:hAnsi="Times New Roman" w:cs="Times New Roman"/>
+        </w:rPr>
+        <w:t>)</w:t>
+      </w:r>
+    </w:p>
+    <w:p>
+      <w:pPr>
+        <w:pStyle w:val="Prrafodelista"/>
+        <w:numPr>
+          <w:ilvl w:val="4"/>
+          <w:numId w:val="4"/>
+        </w:numPr>
+        <w:rPr>
+          <w:rFonts w:ascii="Times New Roman" w:hAnsi="Times New Roman" w:cs="Times New Roman"/>
+        </w:rPr>
+      </w:pPr>
+      <w:proofErr w:type="spellStart"/>
+      <w:r>
+        <w:rPr>
+          <w:rFonts w:ascii="Times New Roman" w:hAnsi="Times New Roman" w:cs="Times New Roman"/>
+        </w:rPr>
+        <w:t>Void</w:t>
+      </w:r>
+      <w:proofErr w:type="spellEnd"/>
+      <w:r>
+        <w:rPr>
+          <w:rFonts w:ascii="Times New Roman" w:hAnsi="Times New Roman" w:cs="Times New Roman"/>
+        </w:rPr>
+        <w:t xml:space="preserve"> </w:t>
+      </w:r>
+      <w:proofErr w:type="spellStart"/>
+      <w:proofErr w:type="gramStart"/>
+      <w:r>
+        <w:rPr>
+          <w:rFonts w:ascii="Times New Roman" w:hAnsi="Times New Roman" w:cs="Times New Roman"/>
+        </w:rPr>
+        <w:t>llenarEsctuctura</w:t>
+      </w:r>
+      <w:proofErr w:type="spellEnd"/>
+      <w:r>
+        <w:rPr>
+          <w:rFonts w:ascii="Times New Roman" w:hAnsi="Times New Roman" w:cs="Times New Roman"/>
+        </w:rPr>
+        <w:t>(</w:t>
+      </w:r>
+      <w:proofErr w:type="gramEnd"/>
+      <w:r>
+        <w:rPr>
+          <w:rFonts w:ascii="Times New Roman" w:hAnsi="Times New Roman" w:cs="Times New Roman"/>
+        </w:rPr>
+        <w:t>)</w:t>
+      </w:r>
+    </w:p>
+    <w:p>
+      <w:pPr>
+        <w:ind w:left="708"/>
+        <w:rPr>
+          <w:rFonts w:ascii="Times New Roman" w:hAnsi="Times New Roman" w:cs="Times New Roman"/>
+        </w:rPr>
+      </w:pPr>
+      <w:r>
+        <w:rPr>
+          <w:rFonts w:ascii="Times New Roman" w:hAnsi="Times New Roman" w:cs="Times New Roman"/>
+        </w:rPr>
+        <w:t>Estas funciones se utilizaron para la creación de la estructura M es decir para la creación de matriz de tamaño 3x3 en adelante.</w:t>
+      </w:r>
+    </w:p>
+    <w:p>
+      <w:pPr>
+        <w:ind w:left="708"/>
+        <w:rPr>
+          <w:rFonts w:ascii="Times New Roman" w:hAnsi="Times New Roman" w:cs="Times New Roman"/>
+        </w:rPr>
+      </w:pPr>
+    </w:p>
+    <w:p>
+      <w:pPr>
+        <w:pStyle w:val="Prrafodelista"/>
+        <w:numPr>
+          <w:ilvl w:val="0"/>
+          <w:numId w:val="4"/>
+        </w:numPr>
+        <w:rPr>
+          <w:rFonts w:ascii="Times New Roman" w:hAnsi="Times New Roman" w:cs="Times New Roman"/>
+        </w:rPr>
+      </w:pPr>
+      <w:r>
+        <w:rPr>
+          <w:rFonts w:ascii="Times New Roman" w:hAnsi="Times New Roman" w:cs="Times New Roman"/>
+        </w:rPr>
+        <w:t>Implementación de las funciones para rotar dimensión de las matrices</w:t>
+      </w:r>
+    </w:p>
+    <w:p>
+      <w:pPr>
+        <w:pStyle w:val="Prrafodelista"/>
+        <w:numPr>
+          <w:ilvl w:val="0"/>
+          <w:numId w:val="5"/>
+        </w:numPr>
+        <w:rPr>
+          <w:rFonts w:ascii="Times New Roman" w:hAnsi="Times New Roman" w:cs="Times New Roman"/>
+        </w:rPr>
+      </w:pPr>
+      <w:proofErr w:type="spellStart"/>
+      <w:r>
+        <w:rPr>
+          <w:rFonts w:ascii="Times New Roman" w:hAnsi="Times New Roman" w:cs="Times New Roman"/>
+        </w:rPr>
+        <w:t>void</w:t>
+      </w:r>
+      <w:proofErr w:type="spellEnd"/>
+      <w:r>
+        <w:rPr>
+          <w:rFonts w:ascii="Times New Roman" w:hAnsi="Times New Roman" w:cs="Times New Roman"/>
+        </w:rPr>
+        <w:t xml:space="preserve"> </w:t>
+      </w:r>
+      <w:proofErr w:type="spellStart"/>
+      <w:r>
+        <w:rPr>
+          <w:rFonts w:ascii="Times New Roman" w:hAnsi="Times New Roman" w:cs="Times New Roman"/>
+        </w:rPr>
+        <w:t>girarIzquierda</w:t>
+      </w:r>
+      <w:proofErr w:type="spellEnd"/>
+    </w:p>
+    <w:p>
+      <w:pPr>
+        <w:rPr>
+          <w:rFonts w:ascii="Times New Roman" w:hAnsi="Times New Roman" w:cs="Times New Roman"/>
+        </w:rPr>
+      </w:pPr>
+    </w:p>
+    <w:p>
+      <w:pPr>
+        <w:pStyle w:val="Prrafodelista"/>
+        <w:numPr>
+          <w:ilvl w:val="0"/>
+          <w:numId w:val="4"/>
+        </w:numPr>
+        <w:rPr>
+          <w:rFonts w:ascii="Times New Roman" w:hAnsi="Times New Roman" w:cs="Times New Roman"/>
+        </w:rPr>
+      </w:pPr>
+      <w:r>
+        <w:rPr>
+          <w:rFonts w:ascii="Times New Roman" w:hAnsi="Times New Roman" w:cs="Times New Roman"/>
+        </w:rPr>
+        <w:t>Empezamos a utilizar las distintas reglas para K:</w:t>
+      </w:r>
+    </w:p>
+    <w:p>
+      <w:pPr>
+        <w:pStyle w:val="Prrafodelista"/>
+        <w:numPr>
+          <w:ilvl w:val="0"/>
+          <w:numId w:val="5"/>
+        </w:numPr>
+        <w:rPr>
+          <w:rFonts w:ascii="Times New Roman" w:hAnsi="Times New Roman" w:cs="Times New Roman"/>
+        </w:rPr>
+      </w:pPr>
+      <w:proofErr w:type="spellStart"/>
+      <w:r>
+        <w:rPr>
+          <w:rFonts w:ascii="Times New Roman" w:hAnsi="Times New Roman" w:cs="Times New Roman"/>
+        </w:rPr>
+        <w:t>void</w:t>
+      </w:r>
+      <w:proofErr w:type="spellEnd"/>
+      <w:r>
+        <w:rPr>
+          <w:rFonts w:ascii="Times New Roman" w:hAnsi="Times New Roman" w:cs="Times New Roman"/>
+        </w:rPr>
+        <w:t xml:space="preserve"> </w:t>
+      </w:r>
+      <w:proofErr w:type="spellStart"/>
+      <w:proofErr w:type="gramStart"/>
+      <w:r>
+        <w:rPr>
+          <w:rFonts w:ascii="Times New Roman" w:hAnsi="Times New Roman" w:cs="Times New Roman"/>
+        </w:rPr>
+        <w:t>p</w:t>
+      </w:r>
+      <w:r>
+        <w:rPr>
+          <w:rFonts w:ascii="Times New Roman" w:hAnsi="Times New Roman" w:cs="Times New Roman"/>
+        </w:rPr>
+        <w:t>edirClavek</w:t>
+      </w:r>
+      <w:proofErr w:type="spellEnd"/>
+      <w:r>
+        <w:rPr>
+          <w:rFonts w:ascii="Times New Roman" w:hAnsi="Times New Roman" w:cs="Times New Roman"/>
+        </w:rPr>
+        <w:t>(</w:t>
+      </w:r>
+      <w:proofErr w:type="gramEnd"/>
+      <w:r>
+        <w:rPr>
+          <w:rFonts w:ascii="Times New Roman" w:hAnsi="Times New Roman" w:cs="Times New Roman"/>
+        </w:rPr>
+        <w:t>)</w:t>
+      </w:r>
+    </w:p>
+    <w:p>
+      <w:pPr>
+        <w:pStyle w:val="Prrafodelista"/>
+        <w:numPr>
+          <w:ilvl w:val="0"/>
+          <w:numId w:val="5"/>
+        </w:numPr>
+        <w:rPr>
+          <w:rFonts w:ascii="Times New Roman" w:hAnsi="Times New Roman" w:cs="Times New Roman"/>
+        </w:rPr>
+      </w:pPr>
+      <w:proofErr w:type="spellStart"/>
+      <w:r>
+        <w:rPr>
+          <w:rFonts w:ascii="Times New Roman" w:hAnsi="Times New Roman" w:cs="Times New Roman"/>
+        </w:rPr>
+        <w:t>void</w:t>
+      </w:r>
+      <w:proofErr w:type="spellEnd"/>
+      <w:r>
+        <w:rPr>
+          <w:rFonts w:ascii="Times New Roman" w:hAnsi="Times New Roman" w:cs="Times New Roman"/>
+        </w:rPr>
+        <w:t xml:space="preserve"> </w:t>
+      </w:r>
+      <w:proofErr w:type="spellStart"/>
+      <w:proofErr w:type="gramStart"/>
+      <w:r>
+        <w:rPr>
+          <w:rFonts w:ascii="Times New Roman" w:hAnsi="Times New Roman" w:cs="Times New Roman"/>
+        </w:rPr>
+        <w:t>validarReglaK</w:t>
+      </w:r>
+      <w:proofErr w:type="spellEnd"/>
+      <w:r>
+        <w:rPr>
+          <w:rFonts w:ascii="Times New Roman" w:hAnsi="Times New Roman" w:cs="Times New Roman"/>
+        </w:rPr>
+        <w:t>(</w:t>
+      </w:r>
+      <w:proofErr w:type="gramEnd"/>
+      <w:r>
+        <w:rPr>
+          <w:rFonts w:ascii="Times New Roman" w:hAnsi="Times New Roman" w:cs="Times New Roman"/>
+        </w:rPr>
+        <w:t>)</w:t>
+      </w:r>
+    </w:p>
+    <w:p>
+      <w:pPr>
+        <w:ind w:left="708"/>
+        <w:rPr>
+          <w:rFonts w:ascii="Times New Roman" w:hAnsi="Times New Roman" w:cs="Times New Roman"/>
+        </w:rPr>
+      </w:pPr>
+      <w:r>
+        <w:rPr>
+          <w:rFonts w:ascii="Times New Roman" w:hAnsi="Times New Roman" w:cs="Times New Roman"/>
+        </w:rPr>
+        <w:t xml:space="preserve">Estas funciones </w:t>
+      </w:r>
+      <w:r>
+        <w:rPr>
+          <w:rFonts w:ascii="Times New Roman" w:hAnsi="Times New Roman" w:cs="Times New Roman"/>
+        </w:rPr>
+        <w:t xml:space="preserve">nos </w:t>
+      </w:r>
+      <w:r>
+        <w:rPr>
+          <w:rFonts w:ascii="Times New Roman" w:hAnsi="Times New Roman" w:cs="Times New Roman"/>
+        </w:rPr>
+        <w:t xml:space="preserve">permiten </w:t>
+      </w:r>
+      <w:r>
+        <w:rPr>
+          <w:rFonts w:ascii="Times New Roman" w:hAnsi="Times New Roman" w:cs="Times New Roman"/>
+        </w:rPr>
+        <w:t>que el usuario ajuste el numero de estructuras filas y columnas para validar la regla k</w:t>
+      </w:r>
+    </w:p>
+    <w:p>
+      <w:pPr>
+        <w:pStyle w:val="Prrafodelista"/>
+        <w:numPr>
+          <w:ilvl w:val="0"/>
+          <w:numId w:val="4"/>
+        </w:numPr>
+        <w:rPr>
+          <w:rFonts w:ascii="Times New Roman" w:hAnsi="Times New Roman" w:cs="Times New Roman"/>
+        </w:rPr>
+      </w:pPr>
+      <w:r>
+        <w:rPr>
+          <w:rFonts w:ascii="Times New Roman" w:hAnsi="Times New Roman" w:cs="Times New Roman"/>
+        </w:rPr>
+        <w:t>Validamos para generar la primera matriz de la cerradura</w:t>
+      </w:r>
+      <w:r>
+        <w:rPr>
+          <w:rFonts w:ascii="Times New Roman" w:hAnsi="Times New Roman" w:cs="Times New Roman"/>
+        </w:rPr>
+        <w:t xml:space="preserve">: por medio de </w:t>
+      </w:r>
+    </w:p>
+    <w:p>
+      <w:pPr>
+        <w:jc w:val="center"/>
+        <w:rPr>
+          <w:rFonts w:ascii="Times New Roman" w:hAnsi="Times New Roman" w:cs="Times New Roman"/>
+          <w:sz w:val="28"/>
+          <w:szCs w:val="28"/>
+        </w:rPr>
+      </w:pPr>
+    </w:p>
+    <w:p>
+      <w:pPr>
+        <w:jc w:val="center"/>
+        <w:rPr>
+          <w:rFonts w:ascii="Times New Roman" w:hAnsi="Times New Roman" w:cs="Times New Roman"/>
+          <w:sz w:val="28"/>
+          <w:szCs w:val="28"/>
+        </w:rPr>
+      </w:pPr>
+    </w:p>
+    <w:p>
+      <w:pPr>
+        <w:jc w:val="center"/>
+        <w:rPr>
+          <w:rFonts w:ascii="Times New Roman" w:hAnsi="Times New Roman" w:cs="Times New Roman"/>
+          <w:sz w:val="28"/>
+          <w:szCs w:val="28"/>
+        </w:rPr>
+      </w:pPr>
+    </w:p>
+    <w:p>
+      <w:pPr>
+        <w:jc w:val="center"/>
+        <w:rPr>
+          <w:rFonts w:ascii="Times New Roman" w:hAnsi="Times New Roman" w:cs="Times New Roman"/>
+          <w:sz w:val="28"/>
+          <w:szCs w:val="28"/>
+        </w:rPr>
+      </w:pPr>
+    </w:p>
+    <w:p>
+      <w:pPr>
+        <w:pStyle w:val="Prrafodelista"/>
+        <w:numPr>
+          <w:ilvl w:val="0"/>
+          <w:numId w:val="4"/>
+        </w:numPr>
+        <w:rPr>
+          <w:rFonts w:ascii="Times New Roman" w:hAnsi="Times New Roman" w:cs="Times New Roman"/>
+        </w:rPr>
+      </w:pPr>
+      <w:r>
+        <w:rPr>
+          <w:rFonts w:ascii="Times New Roman" w:hAnsi="Times New Roman" w:cs="Times New Roman"/>
+        </w:rPr>
+        <w:t xml:space="preserve">En este paso nos enfocamos a la aplicación </w:t>
+      </w:r>
+      <w:r>
+        <w:rPr>
+          <w:rFonts w:ascii="Times New Roman" w:hAnsi="Times New Roman" w:cs="Times New Roman"/>
+        </w:rPr>
+        <w:t>de la</w:t>
+      </w:r>
+      <w:r>
+        <w:rPr>
+          <w:rFonts w:ascii="Times New Roman" w:hAnsi="Times New Roman" w:cs="Times New Roman"/>
+        </w:rPr>
+        <w:t xml:space="preserve"> </w:t>
+      </w:r>
+      <w:r>
+        <w:rPr>
+          <w:rFonts w:ascii="Times New Roman" w:hAnsi="Times New Roman" w:cs="Times New Roman"/>
+        </w:rPr>
+        <w:t>validación</w:t>
+      </w:r>
+      <w:r>
+        <w:rPr>
+          <w:rFonts w:ascii="Times New Roman" w:hAnsi="Times New Roman" w:cs="Times New Roman"/>
+        </w:rPr>
+        <w:t xml:space="preserve"> de la regla k por lo cual hicimos cambios e </w:t>
+      </w:r>
+      <w:r>
+        <w:rPr>
+          <w:rFonts w:ascii="Times New Roman" w:hAnsi="Times New Roman" w:cs="Times New Roman"/>
+        </w:rPr>
+        <w:t>implementamos</w:t>
+      </w:r>
+      <w:r>
+        <w:rPr>
+          <w:rFonts w:ascii="Times New Roman" w:hAnsi="Times New Roman" w:cs="Times New Roman"/>
+        </w:rPr>
+        <w:t xml:space="preserve"> y borramos varias funciones</w:t>
+      </w:r>
     </w:p>
     <w:sectPr>
       <w:pgSz w:w="12240" w:h="15840"/>
@@ -1648,6 +2872,208 @@
     </w:lvl>
   </w:abstractNum>
   <w:abstractNum w:abstractNumId="1" w15:restartNumberingAfterBreak="0">
+    <w:nsid w:val="112B5E36"/>
+    <w:multiLevelType w:val="hybridMultilevel"/>
+    <w:tmpl w:val="9BDAA480"/>
+    <w:lvl w:ilvl="0" w:tplc="240A0001">
+      <w:start w:val="1"/>
+      <w:numFmt w:val="bullet"/>
+      <w:lvlText w:val=""/>
+      <w:lvlJc w:val="left"/>
+      <w:pPr>
+        <w:ind w:left="3479" w:hanging="360"/>
+      </w:pPr>
+      <w:rPr>
+        <w:rFonts w:ascii="Symbol" w:hAnsi="Symbol" w:hint="default"/>
+      </w:rPr>
+    </w:lvl>
+    <w:lvl w:ilvl="1" w:tplc="240A0003" w:tentative="1">
+      <w:start w:val="1"/>
+      <w:numFmt w:val="bullet"/>
+      <w:lvlText w:val="o"/>
+      <w:lvlJc w:val="left"/>
+      <w:pPr>
+        <w:ind w:left="4980" w:hanging="360"/>
+      </w:pPr>
+      <w:rPr>
+        <w:rFonts w:ascii="Courier New" w:hAnsi="Courier New" w:cs="Courier New" w:hint="default"/>
+      </w:rPr>
+    </w:lvl>
+    <w:lvl w:ilvl="2" w:tplc="240A0005" w:tentative="1">
+      <w:start w:val="1"/>
+      <w:numFmt w:val="bullet"/>
+      <w:lvlText w:val=""/>
+      <w:lvlJc w:val="left"/>
+      <w:pPr>
+        <w:ind w:left="5700" w:hanging="360"/>
+      </w:pPr>
+      <w:rPr>
+        <w:rFonts w:ascii="Wingdings" w:hAnsi="Wingdings" w:hint="default"/>
+      </w:rPr>
+    </w:lvl>
+    <w:lvl w:ilvl="3" w:tplc="240A0001" w:tentative="1">
+      <w:start w:val="1"/>
+      <w:numFmt w:val="bullet"/>
+      <w:lvlText w:val=""/>
+      <w:lvlJc w:val="left"/>
+      <w:pPr>
+        <w:ind w:left="6420" w:hanging="360"/>
+      </w:pPr>
+      <w:rPr>
+        <w:rFonts w:ascii="Symbol" w:hAnsi="Symbol" w:hint="default"/>
+      </w:rPr>
+    </w:lvl>
+    <w:lvl w:ilvl="4" w:tplc="240A0003" w:tentative="1">
+      <w:start w:val="1"/>
+      <w:numFmt w:val="bullet"/>
+      <w:lvlText w:val="o"/>
+      <w:lvlJc w:val="left"/>
+      <w:pPr>
+        <w:ind w:left="7140" w:hanging="360"/>
+      </w:pPr>
+      <w:rPr>
+        <w:rFonts w:ascii="Courier New" w:hAnsi="Courier New" w:cs="Courier New" w:hint="default"/>
+      </w:rPr>
+    </w:lvl>
+    <w:lvl w:ilvl="5" w:tplc="240A0005" w:tentative="1">
+      <w:start w:val="1"/>
+      <w:numFmt w:val="bullet"/>
+      <w:lvlText w:val=""/>
+      <w:lvlJc w:val="left"/>
+      <w:pPr>
+        <w:ind w:left="7860" w:hanging="360"/>
+      </w:pPr>
+      <w:rPr>
+        <w:rFonts w:ascii="Wingdings" w:hAnsi="Wingdings" w:hint="default"/>
+      </w:rPr>
+    </w:lvl>
+    <w:lvl w:ilvl="6" w:tplc="240A0001" w:tentative="1">
+      <w:start w:val="1"/>
+      <w:numFmt w:val="bullet"/>
+      <w:lvlText w:val=""/>
+      <w:lvlJc w:val="left"/>
+      <w:pPr>
+        <w:ind w:left="8580" w:hanging="360"/>
+      </w:pPr>
+      <w:rPr>
+        <w:rFonts w:ascii="Symbol" w:hAnsi="Symbol" w:hint="default"/>
+      </w:rPr>
+    </w:lvl>
+    <w:lvl w:ilvl="7" w:tplc="240A0003" w:tentative="1">
+      <w:start w:val="1"/>
+      <w:numFmt w:val="bullet"/>
+      <w:lvlText w:val="o"/>
+      <w:lvlJc w:val="left"/>
+      <w:pPr>
+        <w:ind w:left="9300" w:hanging="360"/>
+      </w:pPr>
+      <w:rPr>
+        <w:rFonts w:ascii="Courier New" w:hAnsi="Courier New" w:cs="Courier New" w:hint="default"/>
+      </w:rPr>
+    </w:lvl>
+    <w:lvl w:ilvl="8" w:tplc="240A0005" w:tentative="1">
+      <w:start w:val="1"/>
+      <w:numFmt w:val="bullet"/>
+      <w:lvlText w:val=""/>
+      <w:lvlJc w:val="left"/>
+      <w:pPr>
+        <w:ind w:left="10020" w:hanging="360"/>
+      </w:pPr>
+      <w:rPr>
+        <w:rFonts w:ascii="Wingdings" w:hAnsi="Wingdings" w:hint="default"/>
+      </w:rPr>
+    </w:lvl>
+  </w:abstractNum>
+  <w:abstractNum w:abstractNumId="2" w15:restartNumberingAfterBreak="0">
+    <w:nsid w:val="485A646D"/>
+    <w:multiLevelType w:val="hybridMultilevel"/>
+    <w:tmpl w:val="320A2524"/>
+    <w:lvl w:ilvl="0" w:tplc="240A000F">
+      <w:start w:val="1"/>
+      <w:numFmt w:val="decimal"/>
+      <w:lvlText w:val="%1."/>
+      <w:lvlJc w:val="left"/>
+      <w:pPr>
+        <w:ind w:left="720" w:hanging="360"/>
+      </w:pPr>
+    </w:lvl>
+    <w:lvl w:ilvl="1" w:tplc="240A0019">
+      <w:start w:val="1"/>
+      <w:numFmt w:val="lowerLetter"/>
+      <w:lvlText w:val="%2."/>
+      <w:lvlJc w:val="left"/>
+      <w:pPr>
+        <w:ind w:left="1440" w:hanging="360"/>
+      </w:pPr>
+    </w:lvl>
+    <w:lvl w:ilvl="2" w:tplc="240A001B">
+      <w:start w:val="1"/>
+      <w:numFmt w:val="lowerRoman"/>
+      <w:lvlText w:val="%3."/>
+      <w:lvlJc w:val="right"/>
+      <w:pPr>
+        <w:ind w:left="2160" w:hanging="180"/>
+      </w:pPr>
+    </w:lvl>
+    <w:lvl w:ilvl="3" w:tplc="240A000F">
+      <w:start w:val="1"/>
+      <w:numFmt w:val="decimal"/>
+      <w:lvlText w:val="%4."/>
+      <w:lvlJc w:val="left"/>
+      <w:pPr>
+        <w:ind w:left="2880" w:hanging="360"/>
+      </w:pPr>
+    </w:lvl>
+    <w:lvl w:ilvl="4" w:tplc="240A0001">
+      <w:start w:val="1"/>
+      <w:numFmt w:val="bullet"/>
+      <w:lvlText w:val=""/>
+      <w:lvlJc w:val="left"/>
+      <w:pPr>
+        <w:ind w:left="3600" w:hanging="360"/>
+      </w:pPr>
+      <w:rPr>
+        <w:rFonts w:ascii="Symbol" w:hAnsi="Symbol" w:hint="default"/>
+      </w:rPr>
+    </w:lvl>
+    <w:lvl w:ilvl="5" w:tplc="240A001B" w:tentative="1">
+      <w:start w:val="1"/>
+      <w:numFmt w:val="lowerRoman"/>
+      <w:lvlText w:val="%6."/>
+      <w:lvlJc w:val="right"/>
+      <w:pPr>
+        <w:ind w:left="4320" w:hanging="180"/>
+      </w:pPr>
+    </w:lvl>
+    <w:lvl w:ilvl="6" w:tplc="240A000F" w:tentative="1">
+      <w:start w:val="1"/>
+      <w:numFmt w:val="decimal"/>
+      <w:lvlText w:val="%7."/>
+      <w:lvlJc w:val="left"/>
+      <w:pPr>
+        <w:ind w:left="5040" w:hanging="360"/>
+      </w:pPr>
+    </w:lvl>
+    <w:lvl w:ilvl="7" w:tplc="240A0019" w:tentative="1">
+      <w:start w:val="1"/>
+      <w:numFmt w:val="lowerLetter"/>
+      <w:lvlText w:val="%8."/>
+      <w:lvlJc w:val="left"/>
+      <w:pPr>
+        <w:ind w:left="5760" w:hanging="360"/>
+      </w:pPr>
+    </w:lvl>
+    <w:lvl w:ilvl="8" w:tplc="240A001B" w:tentative="1">
+      <w:start w:val="1"/>
+      <w:numFmt w:val="lowerRoman"/>
+      <w:lvlText w:val="%9."/>
+      <w:lvlJc w:val="right"/>
+      <w:pPr>
+        <w:ind w:left="6480" w:hanging="180"/>
+      </w:pPr>
+    </w:lvl>
+  </w:abstractNum>
+  <w:abstractNum w:abstractNumId="3" w15:restartNumberingAfterBreak="0">
     <w:nsid w:val="728D6182"/>
     <w:multiLevelType w:val="multilevel"/>
     <w:tmpl w:val="112E4F32"/>
@@ -1760,7 +3186,7 @@
       </w:pPr>
     </w:lvl>
   </w:abstractNum>
-  <w:abstractNum w:abstractNumId="2" w15:restartNumberingAfterBreak="0">
+  <w:abstractNum w:abstractNumId="4" w15:restartNumberingAfterBreak="0">
     <w:nsid w:val="74FB1F66"/>
     <w:multiLevelType w:val="multilevel"/>
     <w:tmpl w:val="73F04114"/>
@@ -1874,13 +3300,19 @@
     </w:lvl>
   </w:abstractNum>
   <w:num w:numId="1" w16cid:durableId="2121148602">
-    <w:abstractNumId w:val="2"/>
+    <w:abstractNumId w:val="4"/>
   </w:num>
   <w:num w:numId="2" w16cid:durableId="1550071480">
-    <w:abstractNumId w:val="1"/>
+    <w:abstractNumId w:val="3"/>
   </w:num>
   <w:num w:numId="3" w16cid:durableId="1339380542">
     <w:abstractNumId w:val="0"/>
+  </w:num>
+  <w:num w:numId="4" w16cid:durableId="1963076622">
+    <w:abstractNumId w:val="2"/>
+  </w:num>
+  <w:num w:numId="5" w16cid:durableId="927688207">
+    <w:abstractNumId w:val="1"/>
   </w:num>
 </w:numbering>
 </file>

</xml_diff>